<commit_message>
Fixing the typo with UNI name
</commit_message>
<xml_diff>
--- a/PartnershipAgreements/capacity_building_partnership_agreement_template.docx
+++ b/PartnershipAgreements/capacity_building_partnership_agreement_template.docx
@@ -3013,8 +3013,26 @@
           <w:highlight w:val="lightGray"/>
           <w:lang w:val="en-GB"/>
         </w:rPr>
-        <w:t xml:space="preserve"> Industrial</w:t>
-      </w:r>
+        <w:t xml:space="preserve"> </w:t>
+      </w:r>
+      <w:r>
+        <w:rPr>
+          <w:sz w:val="22"/>
+          <w:szCs w:val="22"/>
+          <w:lang w:val="en-GB"/>
+        </w:rPr>
+        <w:t xml:space="preserve">de </w:t>
+      </w:r>
+      <w:proofErr w:type="spellStart"/>
+      <w:r>
+        <w:rPr>
+          <w:sz w:val="22"/>
+          <w:szCs w:val="22"/>
+          <w:lang w:val="en-GB"/>
+        </w:rPr>
+        <w:t>Ingeniería</w:t>
+      </w:r>
+      <w:proofErr w:type="spellEnd"/>
       <w:r>
         <w:rPr>
           <w:sz w:val="22"/>
@@ -13303,17 +13321,19 @@
           <w:highlight w:val="lightGray"/>
           <w:lang w:val="en-GB"/>
         </w:rPr>
-        <w:t>jsolan</w:t>
-      </w:r>
-      <w:r>
-        <w:rPr>
-          <w:sz w:val="22"/>
-          <w:szCs w:val="22"/>
-          <w:highlight w:val="lightGray"/>
-          <w:lang w:val="en-GB"/>
-        </w:rPr>
-        <w:t>o</w:t>
-      </w:r>
+        <w:t>j</w:t>
+      </w:r>
+      <w:bookmarkStart w:id="0" w:name="_GoBack"/>
+      <w:r>
+        <w:rPr>
+          <w:sz w:val="22"/>
+          <w:szCs w:val="22"/>
+          <w:highlight w:val="lightGray"/>
+          <w:lang w:val="en-GB"/>
+        </w:rPr>
+        <w:t>solano</w:t>
+      </w:r>
+      <w:bookmarkEnd w:id="0"/>
       <w:r>
         <w:rPr>
           <w:sz w:val="22"/>
@@ -15487,7 +15507,7 @@
           <w:lang w:val="en-GB"/>
         </w:rPr>
       </w:pPr>
-      <w:bookmarkStart w:id="0" w:name="_Toc192300433"/>
+      <w:bookmarkStart w:id="1" w:name="_Toc192300433"/>
       <w:r>
         <w:rPr>
           <w:b/>
@@ -15513,7 +15533,7 @@
         </w:rPr>
       </w:pPr>
     </w:p>
-    <w:bookmarkEnd w:id="0"/>
+    <w:bookmarkEnd w:id="1"/>
     <w:p>
       <w:pPr>
         <w:tabs>
@@ -19228,8 +19248,6 @@
               </w:rPr>
               <w:t>DD/MM/YYYY]</w:t>
             </w:r>
-            <w:bookmarkStart w:id="1" w:name="_GoBack"/>
-            <w:bookmarkEnd w:id="1"/>
           </w:p>
         </w:tc>
       </w:tr>
@@ -19535,7 +19553,7 @@
         <w:noProof/>
         <w:sz w:val="22"/>
       </w:rPr>
-      <w:t>11</w:t>
+      <w:t>6</w:t>
     </w:r>
     <w:r>
       <w:rPr>
@@ -19691,7 +19709,7 @@
   <w:abstractNum w:abstractNumId="0">
     <w:nsid w:val="FFFFFF1D"/>
     <w:multiLevelType w:val="multilevel"/>
-    <w:tmpl w:val="F30CB35C"/>
+    <w:tmpl w:val="B9BE483E"/>
     <w:lvl w:ilvl="0">
       <w:start w:val="1"/>
       <w:numFmt w:val="bullet"/>
@@ -22993,7 +23011,7 @@
 </file>
 
 <file path=customXml/itemProps1.xml><?xml version="1.0" encoding="utf-8"?>
-<ds:datastoreItem xmlns:ds="http://schemas.openxmlformats.org/officeDocument/2006/customXml" ds:itemID="{AFF4EB3F-EFF9-AE48-9584-A8316A0376F8}">
+<ds:datastoreItem xmlns:ds="http://schemas.openxmlformats.org/officeDocument/2006/customXml" ds:itemID="{9A64EC92-7076-B044-BD27-09299101288E}">
   <ds:schemaRefs>
     <ds:schemaRef ds:uri="http://schemas.openxmlformats.org/officeDocument/2006/bibliography"/>
   </ds:schemaRefs>

</xml_diff>